<commit_message>
update week 5 report
</commit_message>
<xml_diff>
--- a/Docs/Reports/Week 5 Progress Report.docx
+++ b/Docs/Reports/Week 5 Progress Report.docx
@@ -14,19 +14,69 @@
           <w:bCs/>
           <w:u w:val="single"/>
         </w:rPr>
-        <w:t>5</w:t>
-      </w:r>
+        <w:t>5th Week Progress Report</w:t>
+      </w:r>
+      <w:r>
+        <w:rPr/>
+        <w:t xml:space="preserve"> </w:t>
+      </w:r>
+    </w:p>
+    <w:p>
+      <w:pPr>
+        <w:pStyle w:val="Normal"/>
+        <w:rPr/>
+      </w:pPr>
+      <w:r>
+        <w:rPr/>
+      </w:r>
+    </w:p>
+    <w:p>
+      <w:pPr>
+        <w:pStyle w:val="Normal"/>
+        <w:rPr/>
+      </w:pPr>
+      <w:r>
+        <w:rPr/>
+      </w:r>
+    </w:p>
+    <w:p>
+      <w:pPr>
+        <w:pStyle w:val="Normal"/>
+        <w:rPr>
+          <w:u w:val="single"/>
+        </w:rPr>
+      </w:pPr>
       <w:r>
         <w:rPr>
           <w:b/>
           <w:bCs/>
           <w:u w:val="single"/>
         </w:rPr>
-        <w:t>th Week Progress Report</w:t>
-      </w:r>
-      <w:r>
-        <w:rPr/>
-        <w:t xml:space="preserve"> </w:t>
+        <w:t>Progress</w:t>
+      </w:r>
+    </w:p>
+    <w:p>
+      <w:pPr>
+        <w:pStyle w:val="Normal"/>
+        <w:rPr/>
+      </w:pPr>
+      <w:r>
+        <w:rPr/>
+        <w:t>- Got continous looping</w:t>
+      </w:r>
+    </w:p>
+    <w:p>
+      <w:pPr>
+        <w:pStyle w:val="Normal"/>
+        <w:rPr/>
+      </w:pPr>
+      <w:r>
+        <w:rPr/>
+        <w:t xml:space="preserve">- implemented alarm </w:t>
+      </w:r>
+      <w:r>
+        <w:rPr/>
+        <w:t>system.</w:t>
       </w:r>
     </w:p>
     <w:p>
@@ -60,16 +110,64 @@
           <w:bCs/>
           <w:u w:val="single"/>
         </w:rPr>
-        <w:t>Progress</w:t>
-      </w:r>
-    </w:p>
-    <w:p>
-      <w:pPr>
-        <w:pStyle w:val="Normal"/>
-        <w:rPr/>
-      </w:pPr>
-      <w:r>
-        <w:rPr/>
+        <w:t>Non-Blocking Issues</w:t>
+      </w:r>
+    </w:p>
+    <w:p>
+      <w:pPr>
+        <w:pStyle w:val="Normal"/>
+        <w:rPr>
+          <w:u w:val="single"/>
+        </w:rPr>
+      </w:pPr>
+      <w:r>
+        <w:rPr/>
+        <w:t>No New</w:t>
+      </w:r>
+    </w:p>
+    <w:p>
+      <w:pPr>
+        <w:pStyle w:val="Normal"/>
+        <w:rPr>
+          <w:u w:val="single"/>
+        </w:rPr>
+      </w:pPr>
+      <w:r>
+        <w:rPr>
+          <w:u w:val="single"/>
+        </w:rPr>
+      </w:r>
+    </w:p>
+    <w:p>
+      <w:pPr>
+        <w:pStyle w:val="Normal"/>
+        <w:rPr>
+          <w:u w:val="single"/>
+        </w:rPr>
+      </w:pPr>
+      <w:r>
+        <w:rPr/>
+        <w:t>(Previous)</w:t>
+      </w:r>
+    </w:p>
+    <w:p>
+      <w:pPr>
+        <w:pStyle w:val="Normal"/>
+        <w:rPr/>
+      </w:pPr>
+      <w:r>
+        <w:rPr/>
+        <w:t xml:space="preserve">- 3 fields in the data mapping previously done are mapped incorrectly. Currently leaving them as is because I fear that if I change them it would have negative impact on existing data or systems. </w:t>
+      </w:r>
+    </w:p>
+    <w:p>
+      <w:pPr>
+        <w:pStyle w:val="Normal"/>
+        <w:rPr/>
+      </w:pPr>
+      <w:r>
+        <w:rPr/>
+        <w:t xml:space="preserve">- Linux server’s operating system (Centos 7.9) is going to be End of Life’d June 2024. This system will need to be upgraded at some point preferably before it is End of Life and no longer receiving security updates. </w:t>
       </w:r>
     </w:p>
     <w:p>
@@ -103,100 +201,41 @@
           <w:bCs/>
           <w:u w:val="single"/>
         </w:rPr>
-        <w:t>Non-Blocking Issues</w:t>
-      </w:r>
-    </w:p>
-    <w:p>
-      <w:pPr>
-        <w:pStyle w:val="Normal"/>
-        <w:rPr>
-          <w:u w:val="single"/>
-        </w:rPr>
-      </w:pPr>
-      <w:r>
-        <w:rPr/>
-        <w:t>No New</w:t>
-      </w:r>
-    </w:p>
-    <w:p>
-      <w:pPr>
-        <w:pStyle w:val="Normal"/>
-        <w:rPr>
-          <w:u w:val="single"/>
-        </w:rPr>
-      </w:pPr>
-      <w:r>
-        <w:rPr>
-          <w:u w:val="single"/>
-        </w:rPr>
-      </w:r>
-    </w:p>
-    <w:p>
-      <w:pPr>
-        <w:pStyle w:val="Normal"/>
-        <w:rPr>
-          <w:u w:val="single"/>
-        </w:rPr>
-      </w:pPr>
-      <w:r>
-        <w:rPr/>
-        <w:t>(Previous)</w:t>
-      </w:r>
-    </w:p>
-    <w:p>
-      <w:pPr>
-        <w:pStyle w:val="Normal"/>
-        <w:rPr/>
-      </w:pPr>
-      <w:r>
-        <w:rPr/>
-        <w:t xml:space="preserve">- Need to add Alarm system to project. Didn’t quote for that originally. </w:t>
-      </w:r>
-    </w:p>
-    <w:p>
-      <w:pPr>
-        <w:pStyle w:val="Normal"/>
-        <w:rPr/>
-      </w:pPr>
-      <w:r>
-        <w:rPr/>
-        <w:t xml:space="preserve">- 3 fields in the data mapping previously done are mapped incorrectly. Currently leaving them as is because I fear that if I change them it would have negative impact on existing data or systems. </w:t>
-      </w:r>
-    </w:p>
-    <w:p>
-      <w:pPr>
-        <w:pStyle w:val="Normal"/>
-        <w:rPr/>
-      </w:pPr>
-      <w:r>
-        <w:rPr/>
-        <w:t xml:space="preserve">- Linux server’s operating system (Centos 7.9) is going to be End of Life’d June 2024. This system will need to be upgraded at some point preferably before it is End of Life and no longer receiving security updates. </w:t>
-      </w:r>
-    </w:p>
-    <w:p>
-      <w:pPr>
-        <w:pStyle w:val="Normal"/>
-        <w:rPr/>
-      </w:pPr>
-      <w:r>
-        <w:rPr/>
-      </w:r>
-    </w:p>
-    <w:p>
-      <w:pPr>
-        <w:pStyle w:val="Normal"/>
-        <w:rPr/>
-      </w:pPr>
-      <w:r>
-        <w:rPr/>
-      </w:r>
-    </w:p>
-    <w:p>
-      <w:pPr>
-        <w:pStyle w:val="Normal"/>
-        <w:rPr>
-          <w:u w:val="single"/>
-        </w:rPr>
+        <w:t>Blocking Issues</w:t>
+      </w:r>
+    </w:p>
+    <w:p>
+      <w:pPr>
+        <w:pStyle w:val="Normal"/>
+        <w:rPr/>
+      </w:pPr>
+      <w:r>
+        <w:rPr/>
+        <w:t xml:space="preserve">- None </w:t>
+      </w:r>
+    </w:p>
+    <w:p>
+      <w:pPr>
+        <w:pStyle w:val="Normal"/>
+        <w:rPr/>
+      </w:pPr>
+      <w:r>
+        <w:rPr/>
+      </w:r>
+    </w:p>
+    <w:p>
+      <w:pPr>
+        <w:pStyle w:val="Normal"/>
+        <w:rPr/>
+      </w:pPr>
+      <w:r>
+        <w:rPr/>
+      </w:r>
+    </w:p>
+    <w:p>
+      <w:pPr>
+        <w:pStyle w:val="Normal"/>
+        <w:rPr/>
       </w:pPr>
       <w:r>
         <w:rPr>
@@ -204,48 +243,6 @@
           <w:bCs/>
           <w:u w:val="single"/>
         </w:rPr>
-        <w:t>Blocking Issues</w:t>
-      </w:r>
-    </w:p>
-    <w:p>
-      <w:pPr>
-        <w:pStyle w:val="Normal"/>
-        <w:rPr/>
-      </w:pPr>
-      <w:r>
-        <w:rPr/>
-        <w:t xml:space="preserve">- None </w:t>
-      </w:r>
-    </w:p>
-    <w:p>
-      <w:pPr>
-        <w:pStyle w:val="Normal"/>
-        <w:rPr/>
-      </w:pPr>
-      <w:r>
-        <w:rPr/>
-      </w:r>
-    </w:p>
-    <w:p>
-      <w:pPr>
-        <w:pStyle w:val="Normal"/>
-        <w:rPr/>
-      </w:pPr>
-      <w:r>
-        <w:rPr/>
-      </w:r>
-    </w:p>
-    <w:p>
-      <w:pPr>
-        <w:pStyle w:val="Normal"/>
-        <w:rPr/>
-      </w:pPr>
-      <w:r>
-        <w:rPr>
-          <w:b/>
-          <w:bCs/>
-          <w:u w:val="single"/>
-        </w:rPr>
         <w:t>Next Weeks Plans</w:t>
       </w:r>
       <w:r>
@@ -260,35 +257,7 @@
       </w:pPr>
       <w:r>
         <w:rPr/>
-        <w:t>- would like to start addressing Alarm system</w:t>
-      </w:r>
-    </w:p>
-    <w:p>
-      <w:pPr>
-        <w:pStyle w:val="Normal"/>
-        <w:rPr/>
-      </w:pPr>
-      <w:r>
-        <w:rPr/>
-        <w:t>- need to add more data checks and error handling</w:t>
-      </w:r>
-    </w:p>
-    <w:p>
-      <w:pPr>
-        <w:pStyle w:val="Normal"/>
-        <w:rPr/>
-      </w:pPr>
-      <w:r>
-        <w:rPr/>
-      </w:r>
-    </w:p>
-    <w:p>
-      <w:pPr>
-        <w:pStyle w:val="Normal"/>
-        <w:rPr/>
-      </w:pPr>
-      <w:r>
-        <w:rPr/>
+        <w:t xml:space="preserve">- </w:t>
       </w:r>
     </w:p>
     <w:sectPr>

</xml_diff>